<commit_message>
done with paths ... v 0.1 Pea is good to go
</commit_message>
<xml_diff>
--- a/doc/Fitnesse on Node.docx
+++ b/doc/Fitnesse on Node.docx
@@ -3,29 +3,43 @@
 <w:document xmlns:wpc="http://schemas.microsoft.com/office/word/2010/wordprocessingCanvas" xmlns:mc="http://schemas.openxmlformats.org/markup-compatibility/2006" xmlns:o="urn:schemas-microsoft-com:office:office" xmlns:r="http://schemas.openxmlformats.org/officeDocument/2006/relationships" xmlns:m="http://schemas.openxmlformats.org/officeDocument/2006/math" xmlns:v="urn:schemas-microsoft-com:vml" xmlns:wp14="http://schemas.microsoft.com/office/word/2010/wordprocessingDrawing" xmlns:wp="http://schemas.openxmlformats.org/drawingml/2006/wordprocessingDrawing" xmlns:w10="urn:schemas-microsoft-com:office:word" xmlns:w="http://schemas.openxmlformats.org/wordprocessingml/2006/main" xmlns:w14="http://schemas.microsoft.com/office/word/2010/wordml" xmlns:wpg="http://schemas.microsoft.com/office/word/2010/wordprocessingGroup" xmlns:wpi="http://schemas.microsoft.com/office/word/2010/wordprocessingInk" xmlns:wne="http://schemas.microsoft.com/office/word/2006/wordml" xmlns:wps="http://schemas.microsoft.com/office/word/2010/wordprocessingShape" mc:Ignorable="w14 wp14">
   <w:body>
     <w:p>
-      <w:proofErr w:type="spellStart"/>
-      <w:r>
-        <w:t>Fitnesse</w:t>
-      </w:r>
-      <w:proofErr w:type="spellEnd"/>
-      <w:r>
-        <w:t xml:space="preserve"> on Node.js</w:t>
+      <w:r>
+        <w:t>Acceptance Tests running on Node with Decaf and Coffeescript</w:t>
       </w:r>
     </w:p>
     <w:p>
       <w:r>
-        <w:t xml:space="preserve">This session will serve as a quick intro on installing node.js on windows and basic usage of </w:t>
-      </w:r>
-      <w:proofErr w:type="spellStart"/>
-      <w:r>
-        <w:t>npm</w:t>
-      </w:r>
-      <w:proofErr w:type="spellEnd"/>
-      <w:r>
-        <w:t xml:space="preserve">. Just enough needed to install and run decaf. </w:t>
+        <w:t xml:space="preserve">This session will serve as a quick intro </w:t>
+      </w:r>
+      <w:r>
+        <w:t>to</w:t>
       </w:r>
       <w:bookmarkStart w:id="0" w:name="_GoBack"/>
       <w:bookmarkEnd w:id="0"/>
+      <w:r>
+        <w:t xml:space="preserve"> installing </w:t>
+      </w:r>
+      <w:r>
+        <w:t>N</w:t>
+      </w:r>
+      <w:r>
+        <w:t xml:space="preserve">ode.js on windows and basic usage of </w:t>
+      </w:r>
+      <w:r>
+        <w:t>NPM</w:t>
+      </w:r>
+      <w:r>
+        <w:t xml:space="preserve">. Just enough needed to install and run </w:t>
+      </w:r>
+      <w:r>
+        <w:t>De</w:t>
+      </w:r>
+      <w:r>
+        <w:t xml:space="preserve">caf. </w:t>
+      </w:r>
+      <w:r>
+        <w:t xml:space="preserve">Decaf is the Slim port written in Coffeescript. We’ll cover the basic setup and how to write Slim fixtures in Coffeescript. </w:t>
+      </w:r>
     </w:p>
     <w:sectPr>
       <w:pgSz w:w="12240" w:h="15840"/>

</xml_diff>